<commit_message>
added fb comments plugin to projects page
</commit_message>
<xml_diff>
--- a/Descriptions.docx
+++ b/Descriptions.docx
@@ -75,7 +75,19 @@
         <w:rPr>
           <w:shd w:val="clear" w:color="auto" w:fill="DAE0E6"/>
         </w:rPr>
-        <w:t>My role for this internship was to help develop SCEC-VDO, which stands for Southern California Earthquake Center Virtual Display of Objects. SCEC-VDO is a</w:t>
+        <w:t xml:space="preserve">My role for this internship was to help develop SCEC-VDO, which stands for Southern California Earthquake Center Virtual Display of Objects. SCEC-VDO is </w:t>
+      </w:r>
+      <w:r>
+        <w:rPr>
+          <w:shd w:val="clear" w:color="auto" w:fill="DAE0E6"/>
+        </w:rPr>
+        <w:t xml:space="preserve">an </w:t>
+      </w:r>
+      <w:r>
+        <w:rPr>
+          <w:shd w:val="clear" w:color="auto" w:fill="DAE0E6"/>
+        </w:rPr>
+        <w:t>opensource</w:t>
       </w:r>
       <w:r>
         <w:rPr>

</xml_diff>

<commit_message>
added shake map video
</commit_message>
<xml_diff>
--- a/Descriptions.docx
+++ b/Descriptions.docx
@@ -25,7 +25,43 @@
         <w:rPr>
           <w:shd w:val="clear" w:color="auto" w:fill="DAE0E6"/>
         </w:rPr>
-        <w:t>Hello, I am Kishan Rajasekhar. I am currently an undergraduate computer science major at the University of California, Irvine (UCI). I am from San Jose, California. This is one of the cities in the Silicon Valley, so naturally, math and computing is heavily emphasized in the schools in this area. I went to Evergreen Valley High School, where I took my first programming class. It was AP Computer Science, and I coded in java using the eclipse IDE. My goal is to learn many skills in the field of computing. In UCI, I am in the school of Information and Computer Science (ICS). I just finished my first year at this university. I coded in Python throughout my first year, using IDLE and Eclipse. This year, I am learning C++ and data structures and will take some upper division courses.</w:t>
+        <w:t>Hello, I am Kishan Rajasekhar. I am currently an undergraduate computer science major at the University of California, Irvine (UCI). I am from San Jose, California. This is one of the cities in the Silicon Valley, so naturally, math and computing is heavily emphasized in the schools in this area. I went to Evergreen Valley High School, where I took my first programming class. It was AP Computer Science,</w:t>
+      </w:r>
+      <w:r>
+        <w:rPr>
+          <w:shd w:val="clear" w:color="auto" w:fill="DAE0E6"/>
+        </w:rPr>
+        <w:t xml:space="preserve"> and I coded in java using the E</w:t>
+      </w:r>
+      <w:r>
+        <w:rPr>
+          <w:shd w:val="clear" w:color="auto" w:fill="DAE0E6"/>
+        </w:rPr>
+        <w:t>clipse IDE. My goal is to learn many skills in the field of computing. In UCI, I am in the school of Information an</w:t>
+      </w:r>
+      <w:r>
+        <w:rPr>
+          <w:shd w:val="clear" w:color="auto" w:fill="DAE0E6"/>
+        </w:rPr>
+        <w:t>d Computer Science (ICS)</w:t>
+      </w:r>
+      <w:r>
+        <w:rPr>
+          <w:shd w:val="clear" w:color="auto" w:fill="DAE0E6"/>
+        </w:rPr>
+        <w:t>. I coded in Python throughout my first year, using IDLE and Eclipse.</w:t>
+      </w:r>
+      <w:r>
+        <w:rPr>
+          <w:shd w:val="clear" w:color="auto" w:fill="DAE0E6"/>
+        </w:rPr>
+        <w:t xml:space="preserve"> In my second year, I learned about data structures (in C++) and took an algorithms course (BFS, DFS, dynamic programming, etc). This year, I will take some upper division classes. </w:t>
+      </w:r>
+      <w:r>
+        <w:rPr>
+          <w:shd w:val="clear" w:color="auto" w:fill="DAE0E6"/>
+        </w:rPr>
+        <w:t xml:space="preserve"> </w:t>
       </w:r>
     </w:p>
     <w:p>

</xml_diff>